<commit_message>
update data: building, metro, bus
</commit_message>
<xml_diff>
--- a/Data/GIS/Bus/Bus_des.docx
+++ b/Data/GIS/Bus/Bus_des.docx
@@ -1,6 +1,6 @@
 
 <file path=word/document.xml><?xml version="1.0" encoding="utf-8"?>
-<w:document xmlns:wpc="http://schemas.microsoft.com/office/word/2010/wordprocessingCanvas" xmlns:cx="http://schemas.microsoft.com/office/drawing/2014/chartex" xmlns:cx1="http://schemas.microsoft.com/office/drawing/2015/9/8/chartex" xmlns:cx2="http://schemas.microsoft.com/office/drawing/2015/10/21/chartex" xmlns:cx3="http://schemas.microsoft.com/office/drawing/2016/5/9/chartex" xmlns:cx4="http://schemas.microsoft.com/office/drawing/2016/5/10/chartex" xmlns:cx5="http://schemas.microsoft.com/office/drawing/2016/5/11/chartex" xmlns:cx6="http://schemas.microsoft.com/office/drawing/2016/5/12/chartex" xmlns:cx7="http://schemas.microsoft.com/office/drawing/2016/5/13/chartex" xmlns:cx8="http://schemas.microsoft.com/office/drawing/2016/5/14/chartex" xmlns:mc="http://schemas.openxmlformats.org/markup-compatibility/2006" xmlns:aink="http://schemas.microsoft.com/office/drawing/2016/ink" xmlns:am3d="http://schemas.microsoft.com/office/drawing/2017/model3d" xmlns:o="urn:schemas-microsoft-com:office:office" xmlns:r="http://schemas.openxmlformats.org/officeDocument/2006/relationships" xmlns:m="http://schemas.openxmlformats.org/officeDocument/2006/math" xmlns:v="urn:schemas-microsoft-com:vml" xmlns:wp14="http://schemas.microsoft.com/office/word/2010/wordprocessingDrawing" xmlns:wp="http://schemas.openxmlformats.org/drawingml/2006/wordprocessingDrawing" xmlns:w10="urn:schemas-microsoft-com:office:word" xmlns:w="http://schemas.openxmlformats.org/wordprocessingml/2006/main" xmlns:w14="http://schemas.microsoft.com/office/word/2010/wordml" xmlns:w15="http://schemas.microsoft.com/office/word/2012/wordml" xmlns:w16cex="http://schemas.microsoft.com/office/word/2018/wordml/cex" xmlns:w16cid="http://schemas.microsoft.com/office/word/2016/wordml/cid" xmlns:w16="http://schemas.microsoft.com/office/word/2018/wordml" xmlns:w16se="http://schemas.microsoft.com/office/word/2015/wordml/symex" xmlns:wpg="http://schemas.microsoft.com/office/word/2010/wordprocessingGroup" xmlns:wpi="http://schemas.microsoft.com/office/word/2010/wordprocessingInk" xmlns:wne="http://schemas.microsoft.com/office/word/2006/wordml" xmlns:wps="http://schemas.microsoft.com/office/word/2010/wordprocessingShape" mc:Ignorable="w14 w15 w16se w16cid w16 w16cex wp14">
+<w:document xmlns:wpc="http://schemas.microsoft.com/office/word/2010/wordprocessingCanvas" xmlns:cx="http://schemas.microsoft.com/office/drawing/2014/chartex" xmlns:cx1="http://schemas.microsoft.com/office/drawing/2015/9/8/chartex" xmlns:cx2="http://schemas.microsoft.com/office/drawing/2015/10/21/chartex" xmlns:cx3="http://schemas.microsoft.com/office/drawing/2016/5/9/chartex" xmlns:cx4="http://schemas.microsoft.com/office/drawing/2016/5/10/chartex" xmlns:cx5="http://schemas.microsoft.com/office/drawing/2016/5/11/chartex" xmlns:cx6="http://schemas.microsoft.com/office/drawing/2016/5/12/chartex" xmlns:cx7="http://schemas.microsoft.com/office/drawing/2016/5/13/chartex" xmlns:cx8="http://schemas.microsoft.com/office/drawing/2016/5/14/chartex" xmlns:mc="http://schemas.openxmlformats.org/markup-compatibility/2006" xmlns:aink="http://schemas.microsoft.com/office/drawing/2016/ink" xmlns:am3d="http://schemas.microsoft.com/office/drawing/2017/model3d" xmlns:o="urn:schemas-microsoft-com:office:office" xmlns:r="http://schemas.openxmlformats.org/officeDocument/2006/relationships" xmlns:m="http://schemas.openxmlformats.org/officeDocument/2006/math" xmlns:v="urn:schemas-microsoft-com:vml" xmlns:wp14="http://schemas.microsoft.com/office/word/2010/wordprocessingDrawing" xmlns:wp="http://schemas.openxmlformats.org/drawingml/2006/wordprocessingDrawing" xmlns:w10="urn:schemas-microsoft-com:office:word" xmlns:w="http://schemas.openxmlformats.org/wordprocessingml/2006/main" xmlns:w14="http://schemas.microsoft.com/office/word/2010/wordml" xmlns:w15="http://schemas.microsoft.com/office/word/2012/wordml" xmlns:w16cex="http://schemas.microsoft.com/office/word/2018/wordml/cex" xmlns:w16cid="http://schemas.microsoft.com/office/word/2016/wordml/cid" xmlns:w16="http://schemas.microsoft.com/office/word/2018/wordml" xmlns:w16sdtdh="http://schemas.microsoft.com/office/word/2020/wordml/sdtdatahash" xmlns:w16se="http://schemas.microsoft.com/office/word/2015/wordml/symex" xmlns:wpg="http://schemas.microsoft.com/office/word/2010/wordprocessingGroup" xmlns:wpi="http://schemas.microsoft.com/office/word/2010/wordprocessingInk" xmlns:wne="http://schemas.microsoft.com/office/word/2006/wordml" xmlns:wps="http://schemas.microsoft.com/office/word/2010/wordprocessingShape" mc:Ignorable="w14 w15 w16se w16cid w16 w16cex w16sdtdh wp14">
   <w:body>
     <w:p>
       <w:pPr>
@@ -1474,6 +1474,92 @@
                 <w:szCs w:val="24"/>
               </w:rPr>
               <w:t>.</w:t>
+            </w:r>
+          </w:p>
+        </w:tc>
+      </w:tr>
+      <w:tr>
+        <w:tc>
+          <w:tcPr>
+            <w:cnfStyle w:val="001000000000" w:firstRow="0" w:lastRow="0" w:firstColumn="1" w:lastColumn="0" w:oddVBand="0" w:evenVBand="0" w:oddHBand="0" w:evenHBand="0" w:firstRowFirstColumn="0" w:firstRowLastColumn="0" w:lastRowFirstColumn="0" w:lastRowLastColumn="0"/>
+            <w:tcW w:w="704" w:type="dxa"/>
+          </w:tcPr>
+          <w:p>
+            <w:pPr>
+              <w:spacing w:before="20" w:after="20"/>
+              <w:rPr>
+                <w:rFonts w:ascii="Times New Roman" w:eastAsia="Times New Roman" w:hAnsi="Times New Roman" w:cs="Times New Roman"/>
+                <w:color w:val="000000"/>
+                <w:sz w:val="24"/>
+                <w:szCs w:val="24"/>
+                <w:lang w:val="vi-VN"/>
+              </w:rPr>
+            </w:pPr>
+            <w:r>
+              <w:rPr>
+                <w:rFonts w:ascii="Times New Roman" w:eastAsia="Times New Roman" w:hAnsi="Times New Roman" w:cs="Times New Roman"/>
+                <w:color w:val="000000"/>
+                <w:sz w:val="24"/>
+                <w:szCs w:val="24"/>
+                <w:lang w:val="vi-VN"/>
+              </w:rPr>
+              <w:t>12</w:t>
+            </w:r>
+          </w:p>
+        </w:tc>
+        <w:tc>
+          <w:tcPr>
+            <w:tcW w:w="1701" w:type="dxa"/>
+          </w:tcPr>
+          <w:p>
+            <w:pPr>
+              <w:spacing w:before="20" w:after="20"/>
+              <w:cnfStyle w:val="000000000000" w:firstRow="0" w:lastRow="0" w:firstColumn="0" w:lastColumn="0" w:oddVBand="0" w:evenVBand="0" w:oddHBand="0" w:evenHBand="0" w:firstRowFirstColumn="0" w:firstRowLastColumn="0" w:lastRowFirstColumn="0" w:lastRowLastColumn="0"/>
+              <w:rPr>
+                <w:rFonts w:ascii="Times New Roman" w:eastAsia="Times New Roman" w:hAnsi="Times New Roman" w:cs="Times New Roman"/>
+                <w:color w:val="000000"/>
+                <w:sz w:val="24"/>
+                <w:szCs w:val="24"/>
+                <w:lang w:val="vi-VN"/>
+              </w:rPr>
+            </w:pPr>
+            <w:r>
+              <w:rPr>
+                <w:rFonts w:ascii="Times New Roman" w:eastAsia="Times New Roman" w:hAnsi="Times New Roman" w:cs="Times New Roman"/>
+                <w:color w:val="000000"/>
+                <w:sz w:val="24"/>
+                <w:szCs w:val="24"/>
+                <w:lang w:val="vi-VN"/>
+              </w:rPr>
+              <w:t>Avg_speed</w:t>
+            </w:r>
+          </w:p>
+        </w:tc>
+        <w:tc>
+          <w:tcPr>
+            <w:tcW w:w="7088" w:type="dxa"/>
+          </w:tcPr>
+          <w:p>
+            <w:pPr>
+              <w:spacing w:before="20" w:after="20"/>
+              <w:cnfStyle w:val="000000000000" w:firstRow="0" w:lastRow="0" w:firstColumn="0" w:lastColumn="0" w:oddVBand="0" w:evenVBand="0" w:oddHBand="0" w:evenHBand="0" w:firstRowFirstColumn="0" w:firstRowLastColumn="0" w:lastRowFirstColumn="0" w:lastRowLastColumn="0"/>
+              <w:rPr>
+                <w:rFonts w:ascii="Times New Roman" w:eastAsia="Times New Roman" w:hAnsi="Times New Roman" w:cs="Times New Roman"/>
+                <w:color w:val="000000"/>
+                <w:sz w:val="24"/>
+                <w:szCs w:val="24"/>
+                <w:lang w:val="vi-VN"/>
+              </w:rPr>
+            </w:pPr>
+            <w:r>
+              <w:rPr>
+                <w:rFonts w:ascii="Times New Roman" w:eastAsia="Times New Roman" w:hAnsi="Times New Roman" w:cs="Times New Roman"/>
+                <w:color w:val="000000"/>
+                <w:sz w:val="24"/>
+                <w:szCs w:val="24"/>
+                <w:lang w:val="vi-VN"/>
+              </w:rPr>
+              <w:t>The avegage speed of bus. Unit: km/hour. [Ref. MVA Aisa, 2008]</w:t>
             </w:r>
           </w:p>
         </w:tc>
@@ -2149,7 +2235,7 @@
 </file>
 
 <file path=word/endnotes.xml><?xml version="1.0" encoding="utf-8"?>
-<w:endnotes xmlns:wpc="http://schemas.microsoft.com/office/word/2010/wordprocessingCanvas" xmlns:cx="http://schemas.microsoft.com/office/drawing/2014/chartex" xmlns:cx1="http://schemas.microsoft.com/office/drawing/2015/9/8/chartex" xmlns:cx2="http://schemas.microsoft.com/office/drawing/2015/10/21/chartex" xmlns:cx3="http://schemas.microsoft.com/office/drawing/2016/5/9/chartex" xmlns:cx4="http://schemas.microsoft.com/office/drawing/2016/5/10/chartex" xmlns:cx5="http://schemas.microsoft.com/office/drawing/2016/5/11/chartex" xmlns:cx6="http://schemas.microsoft.com/office/drawing/2016/5/12/chartex" xmlns:cx7="http://schemas.microsoft.com/office/drawing/2016/5/13/chartex" xmlns:cx8="http://schemas.microsoft.com/office/drawing/2016/5/14/chartex" xmlns:mc="http://schemas.openxmlformats.org/markup-compatibility/2006" xmlns:aink="http://schemas.microsoft.com/office/drawing/2016/ink" xmlns:am3d="http://schemas.microsoft.com/office/drawing/2017/model3d" xmlns:o="urn:schemas-microsoft-com:office:office" xmlns:r="http://schemas.openxmlformats.org/officeDocument/2006/relationships" xmlns:m="http://schemas.openxmlformats.org/officeDocument/2006/math" xmlns:v="urn:schemas-microsoft-com:vml" xmlns:wp14="http://schemas.microsoft.com/office/word/2010/wordprocessingDrawing" xmlns:wp="http://schemas.openxmlformats.org/drawingml/2006/wordprocessingDrawing" xmlns:w10="urn:schemas-microsoft-com:office:word" xmlns:w="http://schemas.openxmlformats.org/wordprocessingml/2006/main" xmlns:w14="http://schemas.microsoft.com/office/word/2010/wordml" xmlns:w15="http://schemas.microsoft.com/office/word/2012/wordml" xmlns:w16cex="http://schemas.microsoft.com/office/word/2018/wordml/cex" xmlns:w16cid="http://schemas.microsoft.com/office/word/2016/wordml/cid" xmlns:w16="http://schemas.microsoft.com/office/word/2018/wordml" xmlns:w16se="http://schemas.microsoft.com/office/word/2015/wordml/symex" xmlns:wpg="http://schemas.microsoft.com/office/word/2010/wordprocessingGroup" xmlns:wpi="http://schemas.microsoft.com/office/word/2010/wordprocessingInk" xmlns:wne="http://schemas.microsoft.com/office/word/2006/wordml" xmlns:wps="http://schemas.microsoft.com/office/word/2010/wordprocessingShape" mc:Ignorable="w14 w15 w16se w16cid w16 w16cex wp14">
+<w:endnotes xmlns:wpc="http://schemas.microsoft.com/office/word/2010/wordprocessingCanvas" xmlns:cx="http://schemas.microsoft.com/office/drawing/2014/chartex" xmlns:cx1="http://schemas.microsoft.com/office/drawing/2015/9/8/chartex" xmlns:cx2="http://schemas.microsoft.com/office/drawing/2015/10/21/chartex" xmlns:cx3="http://schemas.microsoft.com/office/drawing/2016/5/9/chartex" xmlns:cx4="http://schemas.microsoft.com/office/drawing/2016/5/10/chartex" xmlns:cx5="http://schemas.microsoft.com/office/drawing/2016/5/11/chartex" xmlns:cx6="http://schemas.microsoft.com/office/drawing/2016/5/12/chartex" xmlns:cx7="http://schemas.microsoft.com/office/drawing/2016/5/13/chartex" xmlns:cx8="http://schemas.microsoft.com/office/drawing/2016/5/14/chartex" xmlns:mc="http://schemas.openxmlformats.org/markup-compatibility/2006" xmlns:aink="http://schemas.microsoft.com/office/drawing/2016/ink" xmlns:am3d="http://schemas.microsoft.com/office/drawing/2017/model3d" xmlns:o="urn:schemas-microsoft-com:office:office" xmlns:r="http://schemas.openxmlformats.org/officeDocument/2006/relationships" xmlns:m="http://schemas.openxmlformats.org/officeDocument/2006/math" xmlns:v="urn:schemas-microsoft-com:vml" xmlns:wp14="http://schemas.microsoft.com/office/word/2010/wordprocessingDrawing" xmlns:wp="http://schemas.openxmlformats.org/drawingml/2006/wordprocessingDrawing" xmlns:w10="urn:schemas-microsoft-com:office:word" xmlns:w="http://schemas.openxmlformats.org/wordprocessingml/2006/main" xmlns:w14="http://schemas.microsoft.com/office/word/2010/wordml" xmlns:w15="http://schemas.microsoft.com/office/word/2012/wordml" xmlns:w16cex="http://schemas.microsoft.com/office/word/2018/wordml/cex" xmlns:w16cid="http://schemas.microsoft.com/office/word/2016/wordml/cid" xmlns:w16="http://schemas.microsoft.com/office/word/2018/wordml" xmlns:w16sdtdh="http://schemas.microsoft.com/office/word/2020/wordml/sdtdatahash" xmlns:w16se="http://schemas.microsoft.com/office/word/2015/wordml/symex" xmlns:wpg="http://schemas.microsoft.com/office/word/2010/wordprocessingGroup" xmlns:wpi="http://schemas.microsoft.com/office/word/2010/wordprocessingInk" xmlns:wne="http://schemas.microsoft.com/office/word/2006/wordml" xmlns:wps="http://schemas.microsoft.com/office/word/2010/wordprocessingShape" mc:Ignorable="w14 w15 w16se w16cid w16 w16cex w16sdtdh wp14">
   <w:endnote w:type="separator" w:id="-1">
     <w:p>
       <w:pPr>
@@ -2174,7 +2260,7 @@
 </file>
 
 <file path=word/footer1.xml><?xml version="1.0" encoding="utf-8"?>
-<w:ftr xmlns:wpc="http://schemas.microsoft.com/office/word/2010/wordprocessingCanvas" xmlns:cx="http://schemas.microsoft.com/office/drawing/2014/chartex" xmlns:cx1="http://schemas.microsoft.com/office/drawing/2015/9/8/chartex" xmlns:cx2="http://schemas.microsoft.com/office/drawing/2015/10/21/chartex" xmlns:cx3="http://schemas.microsoft.com/office/drawing/2016/5/9/chartex" xmlns:cx4="http://schemas.microsoft.com/office/drawing/2016/5/10/chartex" xmlns:cx5="http://schemas.microsoft.com/office/drawing/2016/5/11/chartex" xmlns:cx6="http://schemas.microsoft.com/office/drawing/2016/5/12/chartex" xmlns:cx7="http://schemas.microsoft.com/office/drawing/2016/5/13/chartex" xmlns:cx8="http://schemas.microsoft.com/office/drawing/2016/5/14/chartex" xmlns:mc="http://schemas.openxmlformats.org/markup-compatibility/2006" xmlns:aink="http://schemas.microsoft.com/office/drawing/2016/ink" xmlns:am3d="http://schemas.microsoft.com/office/drawing/2017/model3d" xmlns:o="urn:schemas-microsoft-com:office:office" xmlns:r="http://schemas.openxmlformats.org/officeDocument/2006/relationships" xmlns:m="http://schemas.openxmlformats.org/officeDocument/2006/math" xmlns:v="urn:schemas-microsoft-com:vml" xmlns:wp14="http://schemas.microsoft.com/office/word/2010/wordprocessingDrawing" xmlns:wp="http://schemas.openxmlformats.org/drawingml/2006/wordprocessingDrawing" xmlns:w10="urn:schemas-microsoft-com:office:word" xmlns:w="http://schemas.openxmlformats.org/wordprocessingml/2006/main" xmlns:w14="http://schemas.microsoft.com/office/word/2010/wordml" xmlns:w15="http://schemas.microsoft.com/office/word/2012/wordml" xmlns:w16cex="http://schemas.microsoft.com/office/word/2018/wordml/cex" xmlns:w16cid="http://schemas.microsoft.com/office/word/2016/wordml/cid" xmlns:w16="http://schemas.microsoft.com/office/word/2018/wordml" xmlns:w16se="http://schemas.microsoft.com/office/word/2015/wordml/symex" xmlns:wpg="http://schemas.microsoft.com/office/word/2010/wordprocessingGroup" xmlns:wpi="http://schemas.microsoft.com/office/word/2010/wordprocessingInk" xmlns:wne="http://schemas.microsoft.com/office/word/2006/wordml" xmlns:wps="http://schemas.microsoft.com/office/word/2010/wordprocessingShape" mc:Ignorable="w14 w15 w16se w16cid w16 w16cex wp14">
+<w:ftr xmlns:wpc="http://schemas.microsoft.com/office/word/2010/wordprocessingCanvas" xmlns:cx="http://schemas.microsoft.com/office/drawing/2014/chartex" xmlns:cx1="http://schemas.microsoft.com/office/drawing/2015/9/8/chartex" xmlns:cx2="http://schemas.microsoft.com/office/drawing/2015/10/21/chartex" xmlns:cx3="http://schemas.microsoft.com/office/drawing/2016/5/9/chartex" xmlns:cx4="http://schemas.microsoft.com/office/drawing/2016/5/10/chartex" xmlns:cx5="http://schemas.microsoft.com/office/drawing/2016/5/11/chartex" xmlns:cx6="http://schemas.microsoft.com/office/drawing/2016/5/12/chartex" xmlns:cx7="http://schemas.microsoft.com/office/drawing/2016/5/13/chartex" xmlns:cx8="http://schemas.microsoft.com/office/drawing/2016/5/14/chartex" xmlns:mc="http://schemas.openxmlformats.org/markup-compatibility/2006" xmlns:aink="http://schemas.microsoft.com/office/drawing/2016/ink" xmlns:am3d="http://schemas.microsoft.com/office/drawing/2017/model3d" xmlns:o="urn:schemas-microsoft-com:office:office" xmlns:r="http://schemas.openxmlformats.org/officeDocument/2006/relationships" xmlns:m="http://schemas.openxmlformats.org/officeDocument/2006/math" xmlns:v="urn:schemas-microsoft-com:vml" xmlns:wp14="http://schemas.microsoft.com/office/word/2010/wordprocessingDrawing" xmlns:wp="http://schemas.openxmlformats.org/drawingml/2006/wordprocessingDrawing" xmlns:w10="urn:schemas-microsoft-com:office:word" xmlns:w="http://schemas.openxmlformats.org/wordprocessingml/2006/main" xmlns:w14="http://schemas.microsoft.com/office/word/2010/wordml" xmlns:w15="http://schemas.microsoft.com/office/word/2012/wordml" xmlns:w16cex="http://schemas.microsoft.com/office/word/2018/wordml/cex" xmlns:w16cid="http://schemas.microsoft.com/office/word/2016/wordml/cid" xmlns:w16="http://schemas.microsoft.com/office/word/2018/wordml" xmlns:w16sdtdh="http://schemas.microsoft.com/office/word/2020/wordml/sdtdatahash" xmlns:w16se="http://schemas.microsoft.com/office/word/2015/wordml/symex" xmlns:wpg="http://schemas.microsoft.com/office/word/2010/wordprocessingGroup" xmlns:wpi="http://schemas.microsoft.com/office/word/2010/wordprocessingInk" xmlns:wne="http://schemas.microsoft.com/office/word/2006/wordml" xmlns:wps="http://schemas.microsoft.com/office/word/2010/wordprocessingShape" mc:Ignorable="w14 w15 w16se w16cid w16 w16cex w16sdtdh wp14">
   <w:sdt>
     <w:sdtPr>
       <w:id w:val="1441179298"/>
@@ -2227,7 +2313,7 @@
 </file>
 
 <file path=word/footnotes.xml><?xml version="1.0" encoding="utf-8"?>
-<w:footnotes xmlns:wpc="http://schemas.microsoft.com/office/word/2010/wordprocessingCanvas" xmlns:cx="http://schemas.microsoft.com/office/drawing/2014/chartex" xmlns:cx1="http://schemas.microsoft.com/office/drawing/2015/9/8/chartex" xmlns:cx2="http://schemas.microsoft.com/office/drawing/2015/10/21/chartex" xmlns:cx3="http://schemas.microsoft.com/office/drawing/2016/5/9/chartex" xmlns:cx4="http://schemas.microsoft.com/office/drawing/2016/5/10/chartex" xmlns:cx5="http://schemas.microsoft.com/office/drawing/2016/5/11/chartex" xmlns:cx6="http://schemas.microsoft.com/office/drawing/2016/5/12/chartex" xmlns:cx7="http://schemas.microsoft.com/office/drawing/2016/5/13/chartex" xmlns:cx8="http://schemas.microsoft.com/office/drawing/2016/5/14/chartex" xmlns:mc="http://schemas.openxmlformats.org/markup-compatibility/2006" xmlns:aink="http://schemas.microsoft.com/office/drawing/2016/ink" xmlns:am3d="http://schemas.microsoft.com/office/drawing/2017/model3d" xmlns:o="urn:schemas-microsoft-com:office:office" xmlns:r="http://schemas.openxmlformats.org/officeDocument/2006/relationships" xmlns:m="http://schemas.openxmlformats.org/officeDocument/2006/math" xmlns:v="urn:schemas-microsoft-com:vml" xmlns:wp14="http://schemas.microsoft.com/office/word/2010/wordprocessingDrawing" xmlns:wp="http://schemas.openxmlformats.org/drawingml/2006/wordprocessingDrawing" xmlns:w10="urn:schemas-microsoft-com:office:word" xmlns:w="http://schemas.openxmlformats.org/wordprocessingml/2006/main" xmlns:w14="http://schemas.microsoft.com/office/word/2010/wordml" xmlns:w15="http://schemas.microsoft.com/office/word/2012/wordml" xmlns:w16cex="http://schemas.microsoft.com/office/word/2018/wordml/cex" xmlns:w16cid="http://schemas.microsoft.com/office/word/2016/wordml/cid" xmlns:w16="http://schemas.microsoft.com/office/word/2018/wordml" xmlns:w16se="http://schemas.microsoft.com/office/word/2015/wordml/symex" xmlns:wpg="http://schemas.microsoft.com/office/word/2010/wordprocessingGroup" xmlns:wpi="http://schemas.microsoft.com/office/word/2010/wordprocessingInk" xmlns:wne="http://schemas.microsoft.com/office/word/2006/wordml" xmlns:wps="http://schemas.microsoft.com/office/word/2010/wordprocessingShape" mc:Ignorable="w14 w15 w16se w16cid w16 w16cex wp14">
+<w:footnotes xmlns:wpc="http://schemas.microsoft.com/office/word/2010/wordprocessingCanvas" xmlns:cx="http://schemas.microsoft.com/office/drawing/2014/chartex" xmlns:cx1="http://schemas.microsoft.com/office/drawing/2015/9/8/chartex" xmlns:cx2="http://schemas.microsoft.com/office/drawing/2015/10/21/chartex" xmlns:cx3="http://schemas.microsoft.com/office/drawing/2016/5/9/chartex" xmlns:cx4="http://schemas.microsoft.com/office/drawing/2016/5/10/chartex" xmlns:cx5="http://schemas.microsoft.com/office/drawing/2016/5/11/chartex" xmlns:cx6="http://schemas.microsoft.com/office/drawing/2016/5/12/chartex" xmlns:cx7="http://schemas.microsoft.com/office/drawing/2016/5/13/chartex" xmlns:cx8="http://schemas.microsoft.com/office/drawing/2016/5/14/chartex" xmlns:mc="http://schemas.openxmlformats.org/markup-compatibility/2006" xmlns:aink="http://schemas.microsoft.com/office/drawing/2016/ink" xmlns:am3d="http://schemas.microsoft.com/office/drawing/2017/model3d" xmlns:o="urn:schemas-microsoft-com:office:office" xmlns:r="http://schemas.openxmlformats.org/officeDocument/2006/relationships" xmlns:m="http://schemas.openxmlformats.org/officeDocument/2006/math" xmlns:v="urn:schemas-microsoft-com:vml" xmlns:wp14="http://schemas.microsoft.com/office/word/2010/wordprocessingDrawing" xmlns:wp="http://schemas.openxmlformats.org/drawingml/2006/wordprocessingDrawing" xmlns:w10="urn:schemas-microsoft-com:office:word" xmlns:w="http://schemas.openxmlformats.org/wordprocessingml/2006/main" xmlns:w14="http://schemas.microsoft.com/office/word/2010/wordml" xmlns:w15="http://schemas.microsoft.com/office/word/2012/wordml" xmlns:w16cex="http://schemas.microsoft.com/office/word/2018/wordml/cex" xmlns:w16cid="http://schemas.microsoft.com/office/word/2016/wordml/cid" xmlns:w16="http://schemas.microsoft.com/office/word/2018/wordml" xmlns:w16sdtdh="http://schemas.microsoft.com/office/word/2020/wordml/sdtdatahash" xmlns:w16se="http://schemas.microsoft.com/office/word/2015/wordml/symex" xmlns:wpg="http://schemas.microsoft.com/office/word/2010/wordprocessingGroup" xmlns:wpi="http://schemas.microsoft.com/office/word/2010/wordprocessingInk" xmlns:wne="http://schemas.microsoft.com/office/word/2006/wordml" xmlns:wps="http://schemas.microsoft.com/office/word/2010/wordprocessingShape" mc:Ignorable="w14 w15 w16se w16cid w16 w16cex w16sdtdh wp14">
   <w:footnote w:type="separator" w:id="-1">
     <w:p>
       <w:pPr>
@@ -2252,7 +2338,7 @@
 </file>
 
 <file path=word/numbering.xml><?xml version="1.0" encoding="utf-8"?>
-<w:numbering xmlns:wpc="http://schemas.microsoft.com/office/word/2010/wordprocessingCanvas" xmlns:cx="http://schemas.microsoft.com/office/drawing/2014/chartex" xmlns:cx1="http://schemas.microsoft.com/office/drawing/2015/9/8/chartex" xmlns:cx2="http://schemas.microsoft.com/office/drawing/2015/10/21/chartex" xmlns:cx3="http://schemas.microsoft.com/office/drawing/2016/5/9/chartex" xmlns:cx4="http://schemas.microsoft.com/office/drawing/2016/5/10/chartex" xmlns:cx5="http://schemas.microsoft.com/office/drawing/2016/5/11/chartex" xmlns:cx6="http://schemas.microsoft.com/office/drawing/2016/5/12/chartex" xmlns:cx7="http://schemas.microsoft.com/office/drawing/2016/5/13/chartex" xmlns:cx8="http://schemas.microsoft.com/office/drawing/2016/5/14/chartex" xmlns:mc="http://schemas.openxmlformats.org/markup-compatibility/2006" xmlns:aink="http://schemas.microsoft.com/office/drawing/2016/ink" xmlns:am3d="http://schemas.microsoft.com/office/drawing/2017/model3d" xmlns:o="urn:schemas-microsoft-com:office:office" xmlns:r="http://schemas.openxmlformats.org/officeDocument/2006/relationships" xmlns:m="http://schemas.openxmlformats.org/officeDocument/2006/math" xmlns:v="urn:schemas-microsoft-com:vml" xmlns:wp14="http://schemas.microsoft.com/office/word/2010/wordprocessingDrawing" xmlns:wp="http://schemas.openxmlformats.org/drawingml/2006/wordprocessingDrawing" xmlns:w10="urn:schemas-microsoft-com:office:word" xmlns:w="http://schemas.openxmlformats.org/wordprocessingml/2006/main" xmlns:w14="http://schemas.microsoft.com/office/word/2010/wordml" xmlns:w15="http://schemas.microsoft.com/office/word/2012/wordml" xmlns:w16cex="http://schemas.microsoft.com/office/word/2018/wordml/cex" xmlns:w16cid="http://schemas.microsoft.com/office/word/2016/wordml/cid" xmlns:w16="http://schemas.microsoft.com/office/word/2018/wordml" xmlns:w16se="http://schemas.microsoft.com/office/word/2015/wordml/symex" xmlns:wpg="http://schemas.microsoft.com/office/word/2010/wordprocessingGroup" xmlns:wpi="http://schemas.microsoft.com/office/word/2010/wordprocessingInk" xmlns:wne="http://schemas.microsoft.com/office/word/2006/wordml" xmlns:wps="http://schemas.microsoft.com/office/word/2010/wordprocessingShape" mc:Ignorable="w14 w15 w16se w16cid w16 w16cex wp14">
+<w:numbering xmlns:wpc="http://schemas.microsoft.com/office/word/2010/wordprocessingCanvas" xmlns:cx="http://schemas.microsoft.com/office/drawing/2014/chartex" xmlns:cx1="http://schemas.microsoft.com/office/drawing/2015/9/8/chartex" xmlns:cx2="http://schemas.microsoft.com/office/drawing/2015/10/21/chartex" xmlns:cx3="http://schemas.microsoft.com/office/drawing/2016/5/9/chartex" xmlns:cx4="http://schemas.microsoft.com/office/drawing/2016/5/10/chartex" xmlns:cx5="http://schemas.microsoft.com/office/drawing/2016/5/11/chartex" xmlns:cx6="http://schemas.microsoft.com/office/drawing/2016/5/12/chartex" xmlns:cx7="http://schemas.microsoft.com/office/drawing/2016/5/13/chartex" xmlns:cx8="http://schemas.microsoft.com/office/drawing/2016/5/14/chartex" xmlns:mc="http://schemas.openxmlformats.org/markup-compatibility/2006" xmlns:aink="http://schemas.microsoft.com/office/drawing/2016/ink" xmlns:am3d="http://schemas.microsoft.com/office/drawing/2017/model3d" xmlns:o="urn:schemas-microsoft-com:office:office" xmlns:r="http://schemas.openxmlformats.org/officeDocument/2006/relationships" xmlns:m="http://schemas.openxmlformats.org/officeDocument/2006/math" xmlns:v="urn:schemas-microsoft-com:vml" xmlns:wp14="http://schemas.microsoft.com/office/word/2010/wordprocessingDrawing" xmlns:wp="http://schemas.openxmlformats.org/drawingml/2006/wordprocessingDrawing" xmlns:w10="urn:schemas-microsoft-com:office:word" xmlns:w="http://schemas.openxmlformats.org/wordprocessingml/2006/main" xmlns:w14="http://schemas.microsoft.com/office/word/2010/wordml" xmlns:w15="http://schemas.microsoft.com/office/word/2012/wordml" xmlns:w16cex="http://schemas.microsoft.com/office/word/2018/wordml/cex" xmlns:w16cid="http://schemas.microsoft.com/office/word/2016/wordml/cid" xmlns:w16="http://schemas.microsoft.com/office/word/2018/wordml" xmlns:w16sdtdh="http://schemas.microsoft.com/office/word/2020/wordml/sdtdatahash" xmlns:w16se="http://schemas.microsoft.com/office/word/2015/wordml/symex" xmlns:wpg="http://schemas.microsoft.com/office/word/2010/wordprocessingGroup" xmlns:wpi="http://schemas.microsoft.com/office/word/2010/wordprocessingInk" xmlns:wne="http://schemas.microsoft.com/office/word/2006/wordml" xmlns:wps="http://schemas.microsoft.com/office/word/2010/wordprocessingShape" mc:Ignorable="w14 w15 w16se w16cid w16 w16cex w16sdtdh wp14">
   <w:abstractNum w:abstractNumId="0" w15:restartNumberingAfterBreak="0">
     <w:nsid w:val="04D22E79"/>
     <w:multiLevelType w:val="multilevel"/>
@@ -3382,7 +3468,7 @@
 </file>
 
 <file path=word/styles.xml><?xml version="1.0" encoding="utf-8"?>
-<w:styles xmlns:mc="http://schemas.openxmlformats.org/markup-compatibility/2006" xmlns:r="http://schemas.openxmlformats.org/officeDocument/2006/relationships" xmlns:w="http://schemas.openxmlformats.org/wordprocessingml/2006/main" xmlns:w14="http://schemas.microsoft.com/office/word/2010/wordml" xmlns:w15="http://schemas.microsoft.com/office/word/2012/wordml" xmlns:w16cex="http://schemas.microsoft.com/office/word/2018/wordml/cex" xmlns:w16cid="http://schemas.microsoft.com/office/word/2016/wordml/cid" xmlns:w16="http://schemas.microsoft.com/office/word/2018/wordml" xmlns:w16se="http://schemas.microsoft.com/office/word/2015/wordml/symex" mc:Ignorable="w14 w15 w16se w16cid w16 w16cex">
+<w:styles xmlns:mc="http://schemas.openxmlformats.org/markup-compatibility/2006" xmlns:r="http://schemas.openxmlformats.org/officeDocument/2006/relationships" xmlns:w="http://schemas.openxmlformats.org/wordprocessingml/2006/main" xmlns:w14="http://schemas.microsoft.com/office/word/2010/wordml" xmlns:w15="http://schemas.microsoft.com/office/word/2012/wordml" xmlns:w16cex="http://schemas.microsoft.com/office/word/2018/wordml/cex" xmlns:w16cid="http://schemas.microsoft.com/office/word/2016/wordml/cid" xmlns:w16="http://schemas.microsoft.com/office/word/2018/wordml" xmlns:w16sdtdh="http://schemas.microsoft.com/office/word/2020/wordml/sdtdatahash" xmlns:w16se="http://schemas.microsoft.com/office/word/2015/wordml/symex" mc:Ignorable="w14 w15 w16se w16cid w16 w16cex w16sdtdh">
   <w:docDefaults>
     <w:rPrDefault>
       <w:rPr>

</xml_diff>